<commit_message>
fixed the wireframe and guerrilla document
</commit_message>
<xml_diff>
--- a/C856 Wireframe.docx
+++ b/C856 Wireframe.docx
@@ -1186,7 +1186,7 @@
                                   <w:i w:val="0"/>
                                   <w:smallCaps w:val="0"/>
                                   <w:strike w:val="0"/>
-                                  <w:color w:val="b7b7b7"/>
+                                  <w:color w:val="999999"/>
                                   <w:sz w:val="28"/>
                                   <w:vertAlign w:val="baseline"/>
                                 </w:rPr>
@@ -1446,7 +1446,7 @@
                         <wps:cNvPr id="14" name="Shape 14"/>
                         <wps:spPr>
                           <a:xfrm>
-                            <a:off x="225" y="4637100"/>
+                            <a:off x="-48800" y="4764500"/>
                             <a:ext cx="7224600" cy="539100"/>
                           </a:xfrm>
                           <a:prstGeom prst="rect">
@@ -2133,7 +2133,7 @@
                         <wps:cNvPr id="14" name="Shape 14"/>
                         <wps:spPr>
                           <a:xfrm>
-                            <a:off x="225" y="4637100"/>
+                            <a:off x="14950" y="4754375"/>
                             <a:ext cx="7224600" cy="539100"/>
                           </a:xfrm>
                           <a:prstGeom prst="rect">
@@ -3178,8 +3178,8 @@
                         <wps:cNvPr id="14" name="Shape 14"/>
                         <wps:spPr>
                           <a:xfrm>
-                            <a:off x="225" y="4637100"/>
-                            <a:ext cx="7224600" cy="539100"/>
+                            <a:off x="-19400" y="4754375"/>
+                            <a:ext cx="7283400" cy="539100"/>
                           </a:xfrm>
                           <a:prstGeom prst="rect">
                             <a:avLst/>
@@ -4253,8 +4253,8 @@
                         <wps:cNvPr id="14" name="Shape 14"/>
                         <wps:spPr>
                           <a:xfrm>
-                            <a:off x="225" y="4637100"/>
-                            <a:ext cx="7224600" cy="539100"/>
+                            <a:off x="-19400" y="4754375"/>
+                            <a:ext cx="7352100" cy="539100"/>
                           </a:xfrm>
                           <a:prstGeom prst="rect">
                             <a:avLst/>
@@ -5212,8 +5212,8 @@
                         <wps:cNvPr id="14" name="Shape 14"/>
                         <wps:spPr>
                           <a:xfrm>
-                            <a:off x="225" y="4637100"/>
-                            <a:ext cx="7224600" cy="539100"/>
+                            <a:off x="-19400" y="4764500"/>
+                            <a:ext cx="7293300" cy="539100"/>
                           </a:xfrm>
                           <a:prstGeom prst="rect">
                             <a:avLst/>

</xml_diff>